<commit_message>
s3 fixes & doc update
</commit_message>
<xml_diff>
--- a/doc/MediForJournalingTool-public.docx
+++ b/doc/MediForJournalingTool-public.docx
@@ -4047,15 +4047,20 @@
       </w:pPr>
       <w:r>
         <w:lastRenderedPageBreak/>
-        <w:t>If the user has opted to download the ZIP file, simply extract to the desired location. The tool is run within a Python 2.7 interpreter.</w:t>
+        <w:t>If the user has opted to download the ZIP file, simply extract to the desired location. Th</w:t>
+      </w:r>
+      <w:bookmarkStart w:id="8" w:name="_GoBack"/>
+      <w:bookmarkEnd w:id="8"/>
+      <w:r>
+        <w:t>e tool is run within a Python 2.7 interpreter.</w:t>
       </w:r>
     </w:p>
     <w:p>
       <w:pPr>
         <w:pStyle w:val="Heading2"/>
       </w:pPr>
-      <w:bookmarkStart w:id="8" w:name="_Toc456792463"/>
-      <w:bookmarkStart w:id="9" w:name="_Toc457993681"/>
+      <w:bookmarkStart w:id="9" w:name="_Toc456792463"/>
+      <w:bookmarkStart w:id="10" w:name="_Toc457993681"/>
       <w:r>
         <w:t>Dependenc</w:t>
       </w:r>
@@ -4065,8 +4070,8 @@
       <w:r>
         <w:t>es</w:t>
       </w:r>
-      <w:bookmarkEnd w:id="8"/>
       <w:bookmarkEnd w:id="9"/>
+      <w:bookmarkEnd w:id="10"/>
     </w:p>
     <w:p>
       <w:pPr>
@@ -4598,13 +4603,13 @@
       <w:pPr>
         <w:pStyle w:val="Heading1"/>
       </w:pPr>
-      <w:bookmarkStart w:id="10" w:name="_Toc456792464"/>
-      <w:bookmarkStart w:id="11" w:name="_Toc457993682"/>
+      <w:bookmarkStart w:id="11" w:name="_Toc456792464"/>
+      <w:bookmarkStart w:id="12" w:name="_Toc457993682"/>
       <w:r>
         <w:t>General Operation</w:t>
       </w:r>
-      <w:bookmarkEnd w:id="10"/>
       <w:bookmarkEnd w:id="11"/>
+      <w:bookmarkEnd w:id="12"/>
     </w:p>
     <w:p>
       <w:pPr>
@@ -4615,20 +4620,28 @@
           <w:color w:val="auto"/>
         </w:rPr>
       </w:pPr>
-      <w:bookmarkStart w:id="12" w:name="_Toc456792465"/>
-      <w:bookmarkStart w:id="13" w:name="_Toc457993683"/>
-      <w:bookmarkStart w:id="14" w:name="_Toc78164085"/>
-      <w:bookmarkStart w:id="15" w:name="_Toc184094370"/>
+      <w:bookmarkStart w:id="13" w:name="_Toc456792465"/>
+      <w:bookmarkStart w:id="14" w:name="_Toc457993683"/>
+      <w:bookmarkStart w:id="15" w:name="_Toc78164085"/>
+      <w:bookmarkStart w:id="16" w:name="_Toc184094370"/>
       <w:r>
         <w:rPr>
           <w:rStyle w:val="SubtleEmphasis"/>
           <w:i w:val="0"/>
           <w:color w:val="auto"/>
         </w:rPr>
-        <w:t>Starting the Tool</w:t>
-      </w:r>
-      <w:bookmarkEnd w:id="12"/>
+        <w:t xml:space="preserve">Starting the </w:t>
+      </w:r>
       <w:bookmarkEnd w:id="13"/>
+      <w:bookmarkEnd w:id="14"/>
+      <w:r>
+        <w:rPr>
+          <w:rStyle w:val="SubtleEmphasis"/>
+          <w:i w:val="0"/>
+          <w:color w:val="auto"/>
+        </w:rPr>
+        <w:t>UI</w:t>
+      </w:r>
     </w:p>
     <w:p>
       <w:pPr>
@@ -5049,7 +5062,7 @@
       <w:pPr>
         <w:pStyle w:val="figurecaption"/>
       </w:pPr>
-      <w:bookmarkStart w:id="16" w:name="_Toc457993705"/>
+      <w:bookmarkStart w:id="17" w:name="_Toc457993705"/>
       <w:r>
         <w:t xml:space="preserve">Figure </w:t>
       </w:r>
@@ -5073,20 +5086,20 @@
       <w:r>
         <w:t xml:space="preserve"> open here are from the example project based in the “Images” directory specified in the command line.</w:t>
       </w:r>
-      <w:bookmarkEnd w:id="16"/>
+      <w:bookmarkEnd w:id="17"/>
     </w:p>
     <w:p>
       <w:pPr>
         <w:pStyle w:val="Heading2"/>
       </w:pPr>
-      <w:bookmarkStart w:id="17" w:name="_Toc456792466"/>
-      <w:bookmarkStart w:id="18" w:name="_Toc457993684"/>
+      <w:bookmarkStart w:id="18" w:name="_Toc456792466"/>
+      <w:bookmarkStart w:id="19" w:name="_Toc457993684"/>
       <w:r>
         <w:lastRenderedPageBreak/>
         <w:t>Projects</w:t>
       </w:r>
-      <w:bookmarkEnd w:id="17"/>
       <w:bookmarkEnd w:id="18"/>
+      <w:bookmarkEnd w:id="19"/>
     </w:p>
     <w:p>
       <w:pPr>
@@ -5123,8 +5136,8 @@
         </w:rPr>
         <w:drawing>
           <wp:inline distT="0" distB="0" distL="0" distR="0" wp14:anchorId="7303040B" wp14:editId="55BF0571">
-            <wp:extent cx="3029373" cy="2467319"/>
-            <wp:effectExtent l="0" t="0" r="0" b="0"/>
+            <wp:extent cx="2724150" cy="2606802"/>
+            <wp:effectExtent l="0" t="0" r="0" b="3175"/>
             <wp:docPr id="26" name="Picture 26"/>
             <wp:cNvGraphicFramePr>
               <a:graphicFrameLocks xmlns:a="http://schemas.openxmlformats.org/drawingml/2006/main" noChangeAspect="1"/>
@@ -5151,7 +5164,7 @@
                   <pic:spPr>
                     <a:xfrm>
                       <a:off x="0" y="0"/>
-                      <a:ext cx="3029373" cy="2467319"/>
+                      <a:ext cx="2727424" cy="2609935"/>
                     </a:xfrm>
                     <a:prstGeom prst="rect">
                       <a:avLst/>
@@ -5172,7 +5185,7 @@
           <w:sz w:val="24"/>
         </w:rPr>
       </w:pPr>
-      <w:bookmarkStart w:id="19" w:name="_Toc457993706"/>
+      <w:bookmarkStart w:id="20" w:name="_Toc457993706"/>
       <w:r>
         <w:t xml:space="preserve">Figure </w:t>
       </w:r>
@@ -5187,7 +5200,7 @@
       <w:r>
         <w:t>: File menu.</w:t>
       </w:r>
-      <w:bookmarkEnd w:id="19"/>
+      <w:bookmarkEnd w:id="20"/>
     </w:p>
     <w:p>
       <w:pPr>
@@ -5403,8 +5416,6 @@
         </w:rPr>
         <w:t>'.</w:t>
       </w:r>
-      <w:bookmarkStart w:id="20" w:name="_GoBack"/>
-      <w:bookmarkEnd w:id="20"/>
     </w:p>
     <w:p>
       <w:pPr>
@@ -5421,7 +5432,6 @@
         <w:rPr>
           <w:b/>
         </w:rPr>
-        <w:lastRenderedPageBreak/>
         <w:t>Group Manager</w:t>
       </w:r>
       <w:r>
@@ -5444,7 +5454,43 @@
       <w:r>
         <w:t xml:space="preserve">: </w:t>
       </w:r>
-    </w:p>
+      <w:r>
+        <w:t>Allows the user to set the username attached to project links.</w:t>
+      </w:r>
+    </w:p>
+    <w:p>
+      <w:pPr>
+        <w:rPr>
+          <w:sz w:val="24"/>
+        </w:rPr>
+      </w:pPr>
+      <w:r>
+        <w:rPr>
+          <w:b/>
+          <w:sz w:val="24"/>
+        </w:rPr>
+        <w:t>Properties</w:t>
+      </w:r>
+      <w:r>
+        <w:rPr>
+          <w:sz w:val="24"/>
+        </w:rPr>
+        <w:t xml:space="preserve">: Allows user to give project a description and </w:t>
+      </w:r>
+      <w:r>
+        <w:rPr>
+          <w:sz w:val="24"/>
+        </w:rPr>
+        <w:t xml:space="preserve">technical summary. This may detail the specific scenario assigned to the project, and/or </w:t>
+      </w:r>
+      <w:r>
+        <w:rPr>
+          <w:sz w:val="24"/>
+        </w:rPr>
+        <w:t>any other relevant information.</w:t>
+      </w:r>
+    </w:p>
+    <w:p/>
     <w:p/>
     <w:p/>
     <w:p/>
@@ -5742,7 +5788,7 @@
           <w:color w:val="auto"/>
           <w:szCs w:val="24"/>
         </w:rPr>
-        <w:t xml:space="preserve"> A dialog appears for each modification, capturing the type of modification and additional description (optional).  The dialog displays the next selected image as confirma</w:t>
+        <w:t xml:space="preserve"> A dialog appears for each </w:t>
       </w:r>
       <w:r>
         <w:rPr>
@@ -5751,7 +5797,8 @@
           <w:color w:val="auto"/>
           <w:szCs w:val="24"/>
         </w:rPr>
-        <w:t xml:space="preserve">tion. </w:t>
+        <w:lastRenderedPageBreak/>
+        <w:t>modification, capturing the type of modification and additional description (optional).  The dialog displays the next selected image as confirma</w:t>
       </w:r>
       <w:r>
         <w:rPr>
@@ -5760,7 +5807,7 @@
           <w:color w:val="auto"/>
           <w:szCs w:val="24"/>
         </w:rPr>
-        <w:t xml:space="preserve">A link is formed </w:t>
+        <w:t xml:space="preserve">tion. </w:t>
       </w:r>
       <w:r>
         <w:rPr>
@@ -5769,7 +5816,7 @@
           <w:color w:val="auto"/>
           <w:szCs w:val="24"/>
         </w:rPr>
-        <w:t>from</w:t>
+        <w:t xml:space="preserve">A link is formed </w:t>
       </w:r>
       <w:r>
         <w:rPr>
@@ -5778,6 +5825,15 @@
           <w:color w:val="auto"/>
           <w:szCs w:val="24"/>
         </w:rPr>
+        <w:t>from</w:t>
+      </w:r>
+      <w:r>
+        <w:rPr>
+          <w:rStyle w:val="SubtleEmphasis"/>
+          <w:i w:val="0"/>
+          <w:color w:val="auto"/>
+          <w:szCs w:val="24"/>
+        </w:rPr>
         <w:t xml:space="preserve"> the current image to the next selected image file.</w:t>
       </w:r>
     </w:p>
@@ -5790,7 +5846,6 @@
           <w:b/>
           <w:shd w:val="clear" w:color="auto" w:fill="FFFFFF"/>
         </w:rPr>
-        <w:lastRenderedPageBreak/>
         <w:t>Next w/Add</w:t>
       </w:r>
       <w:r>
@@ -6012,6 +6067,7 @@
           <w:sz w:val="24"/>
           <w:szCs w:val="24"/>
         </w:rPr>
+        <w:lastRenderedPageBreak/>
         <w:t xml:space="preserve">The journaling tool has the ability to automatically select the next modified image in the directory (see section 3.3: Processing). To use this feature, image manipulation steps should be saved out in numerical order (e.g. image_mod_1.PNG, image_mod_2.PNG, </w:t>
       </w:r>
       <w:proofErr w:type="spellStart"/>
@@ -6046,7 +6102,6 @@
       </w:pPr>
       <w:bookmarkStart w:id="25" w:name="_Toc457993687"/>
       <w:r>
-        <w:lastRenderedPageBreak/>
         <w:t>JPEG Workflow</w:t>
       </w:r>
       <w:bookmarkEnd w:id="25"/>
@@ -6072,17 +6127,20 @@
           <w:numId w:val="21"/>
         </w:numPr>
         <w:rPr>
-          <w:sz w:val="24"/>
-        </w:rPr>
-      </w:pPr>
-      <w:r>
-        <w:rPr>
+          <w:rFonts w:ascii="Times New Roman" w:hAnsi="Times New Roman" w:cs="Times New Roman"/>
+          <w:sz w:val="24"/>
+        </w:rPr>
+      </w:pPr>
+      <w:r>
+        <w:rPr>
+          <w:rFonts w:ascii="Times New Roman" w:hAnsi="Times New Roman" w:cs="Times New Roman"/>
           <w:sz w:val="24"/>
         </w:rPr>
         <w:t>Import the original JPEG image into the tool as the base image</w:t>
       </w:r>
       <w:r>
         <w:rPr>
+          <w:rFonts w:ascii="Times New Roman" w:hAnsi="Times New Roman" w:cs="Times New Roman"/>
           <w:sz w:val="24"/>
         </w:rPr>
         <w:t>.</w:t>
@@ -6096,23 +6154,27 @@
           <w:numId w:val="21"/>
         </w:numPr>
         <w:rPr>
-          <w:sz w:val="24"/>
-        </w:rPr>
-      </w:pPr>
-      <w:r>
-        <w:rPr>
+          <w:rFonts w:ascii="Times New Roman" w:hAnsi="Times New Roman" w:cs="Times New Roman"/>
+          <w:sz w:val="24"/>
+        </w:rPr>
+      </w:pPr>
+      <w:r>
+        <w:rPr>
+          <w:rFonts w:ascii="Times New Roman" w:hAnsi="Times New Roman" w:cs="Times New Roman"/>
           <w:sz w:val="24"/>
         </w:rPr>
         <w:t>Export the JPEG image as PNG (lossless) and import the PNG image as the first step</w:t>
       </w:r>
       <w:r>
         <w:rPr>
+          <w:rFonts w:ascii="Times New Roman" w:hAnsi="Times New Roman" w:cs="Times New Roman"/>
           <w:sz w:val="24"/>
         </w:rPr>
         <w:t>.</w:t>
       </w:r>
       <w:r>
         <w:rPr>
+          <w:rFonts w:ascii="Times New Roman" w:hAnsi="Times New Roman" w:cs="Times New Roman"/>
           <w:sz w:val="24"/>
         </w:rPr>
         <w:t xml:space="preserve"> This can be done automatically using the </w:t>
@@ -6120,6 +6182,7 @@
       <w:proofErr w:type="spellStart"/>
       <w:r>
         <w:rPr>
+          <w:rFonts w:ascii="Times New Roman" w:hAnsi="Times New Roman" w:cs="Times New Roman"/>
           <w:sz w:val="24"/>
         </w:rPr>
         <w:t>SaveAsPNG</w:t>
@@ -6127,6 +6190,7 @@
       <w:proofErr w:type="spellEnd"/>
       <w:r>
         <w:rPr>
+          <w:rFonts w:ascii="Times New Roman" w:hAnsi="Times New Roman" w:cs="Times New Roman"/>
           <w:sz w:val="24"/>
         </w:rPr>
         <w:t xml:space="preserve"> plugin (skip step 3).</w:t>
@@ -6140,11 +6204,13 @@
           <w:numId w:val="21"/>
         </w:numPr>
         <w:rPr>
-          <w:sz w:val="24"/>
-        </w:rPr>
-      </w:pPr>
-      <w:r>
-        <w:rPr>
+          <w:rFonts w:ascii="Times New Roman" w:hAnsi="Times New Roman" w:cs="Times New Roman"/>
+          <w:sz w:val="24"/>
+        </w:rPr>
+      </w:pPr>
+      <w:r>
+        <w:rPr>
+          <w:rFonts w:ascii="Times New Roman" w:hAnsi="Times New Roman" w:cs="Times New Roman"/>
           <w:sz w:val="24"/>
         </w:rPr>
         <w:t>Create a link with the operation ‘</w:t>
@@ -6152,6 +6218,7 @@
       <w:proofErr w:type="spellStart"/>
       <w:r>
         <w:rPr>
+          <w:rFonts w:ascii="Times New Roman" w:hAnsi="Times New Roman" w:cs="Times New Roman"/>
           <w:sz w:val="24"/>
         </w:rPr>
         <w:t>OutputPNG</w:t>
@@ -6159,12 +6226,14 @@
       <w:proofErr w:type="spellEnd"/>
       <w:r>
         <w:rPr>
+          <w:rFonts w:ascii="Times New Roman" w:hAnsi="Times New Roman" w:cs="Times New Roman"/>
           <w:sz w:val="24"/>
         </w:rPr>
         <w:t>’ between the two nodes</w:t>
       </w:r>
       <w:r>
         <w:rPr>
+          <w:rFonts w:ascii="Times New Roman" w:hAnsi="Times New Roman" w:cs="Times New Roman"/>
           <w:sz w:val="24"/>
         </w:rPr>
         <w:t>.</w:t>
@@ -6178,11 +6247,13 @@
           <w:numId w:val="21"/>
         </w:numPr>
         <w:rPr>
-          <w:sz w:val="24"/>
-        </w:rPr>
-      </w:pPr>
-      <w:r>
-        <w:rPr>
+          <w:rFonts w:ascii="Times New Roman" w:hAnsi="Times New Roman" w:cs="Times New Roman"/>
+          <w:sz w:val="24"/>
+        </w:rPr>
+      </w:pPr>
+      <w:r>
+        <w:rPr>
+          <w:rFonts w:ascii="Times New Roman" w:hAnsi="Times New Roman" w:cs="Times New Roman"/>
           <w:sz w:val="24"/>
         </w:rPr>
         <w:t>Perform manipulations as described above.</w:t>
@@ -6196,25 +6267,41 @@
           <w:numId w:val="21"/>
         </w:numPr>
         <w:rPr>
-          <w:sz w:val="24"/>
-        </w:rPr>
-      </w:pPr>
-      <w:r>
-        <w:rPr>
-          <w:sz w:val="24"/>
-        </w:rPr>
-        <w:t xml:space="preserve"> Use the Journaling Tool’s ‘Create JPEG’ option to save the image back as a JPEG and copy the metadata. This will use the base JPEG image as the donor.</w:t>
-      </w:r>
-    </w:p>
-    <w:p>
-      <w:pPr>
-        <w:rPr>
-          <w:sz w:val="24"/>
-        </w:rPr>
-      </w:pPr>
-    </w:p>
-    <w:bookmarkEnd w:id="14"/>
+          <w:rFonts w:ascii="Times New Roman" w:hAnsi="Times New Roman" w:cs="Times New Roman"/>
+          <w:sz w:val="24"/>
+        </w:rPr>
+      </w:pPr>
+      <w:r>
+        <w:rPr>
+          <w:rFonts w:ascii="Times New Roman" w:hAnsi="Times New Roman" w:cs="Times New Roman"/>
+          <w:sz w:val="24"/>
+        </w:rPr>
+        <w:t xml:space="preserve"> Use the Journaling Tool’s ‘Create JPEG’ option to save the image back as a JPEG and copy the metadata. This will use the base JPEG image as the donor</w:t>
+      </w:r>
+      <w:r>
+        <w:rPr>
+          <w:rFonts w:ascii="Times New Roman" w:hAnsi="Times New Roman" w:cs="Times New Roman"/>
+          <w:sz w:val="24"/>
+        </w:rPr>
+        <w:t xml:space="preserve"> for compression information</w:t>
+      </w:r>
+      <w:r>
+        <w:rPr>
+          <w:rFonts w:ascii="Times New Roman" w:hAnsi="Times New Roman" w:cs="Times New Roman"/>
+          <w:sz w:val="24"/>
+        </w:rPr>
+        <w:t>.</w:t>
+      </w:r>
+    </w:p>
+    <w:p>
+      <w:pPr>
+        <w:rPr>
+          <w:sz w:val="24"/>
+        </w:rPr>
+      </w:pPr>
+    </w:p>
     <w:bookmarkEnd w:id="15"/>
+    <w:bookmarkEnd w:id="16"/>
     <w:p>
       <w:pPr>
         <w:pStyle w:val="Heading1"/>
@@ -8160,10 +8247,18 @@
     </w:p>
     <w:p>
       <w:pPr>
+        <w:pStyle w:val="Heading2"/>
+      </w:pPr>
+      <w:r>
+        <w:lastRenderedPageBreak/>
+        <w:t>Input Masks</w:t>
+      </w:r>
+    </w:p>
+    <w:p>
+      <w:pPr>
         <w:pStyle w:val="BodyText"/>
       </w:pPr>
       <w:r>
-        <w:lastRenderedPageBreak/>
         <w:t>Link descriptions can include an input mask. An input mask is a mask used by the software as a parameter or set of parameters to create the output image. For example, some seam carving tools request a mask describing areas</w:t>
       </w:r>
       <w:r>
@@ -8794,6 +8889,118 @@
     </w:p>
     <w:p>
       <w:pPr>
+        <w:pStyle w:val="Heading2"/>
+      </w:pPr>
+      <w:r>
+        <w:t>Composite Mask</w:t>
+      </w:r>
+    </w:p>
+    <w:p>
+      <w:pPr>
+        <w:jc w:val="both"/>
+        <w:rPr>
+          <w:sz w:val="24"/>
+        </w:rPr>
+      </w:pPr>
+      <w:r>
+        <w:rPr>
+          <w:sz w:val="24"/>
+        </w:rPr>
+        <w:t>The tool support creation of an aggregate summary mask, composed of masks from a leaf manipulated node to a base node. By default, all masks that involve marking or pasting specific regions of the node are included in the composite mask. Those links are colored blue and the link operation name is appended with an asterisk. The status of the link can changed with the Composite Mask menu option. Furthermore, the mask used for the composite can override the link mask, as a substitute.</w:t>
+      </w:r>
+    </w:p>
+    <w:p>
+      <w:pPr>
+        <w:jc w:val="both"/>
+        <w:rPr>
+          <w:sz w:val="24"/>
+        </w:rPr>
+      </w:pPr>
+    </w:p>
+    <w:p>
+      <w:pPr>
+        <w:jc w:val="both"/>
+        <w:rPr>
+          <w:sz w:val="24"/>
+        </w:rPr>
+      </w:pPr>
+      <w:r>
+        <w:rPr>
+          <w:sz w:val="24"/>
+        </w:rPr>
+        <w:t xml:space="preserve">Obviously, the image manipulator should not include all masks in the project, otherwise the composite would likely be completely black, representing a complete change in pixels. </w:t>
+      </w:r>
+      <w:r>
+        <w:rPr>
+          <w:sz w:val="24"/>
+        </w:rPr>
+        <w:t xml:space="preserve">The image manipulator </w:t>
+      </w:r>
+      <w:r>
+        <w:rPr>
+          <w:sz w:val="24"/>
+        </w:rPr>
+        <w:t>should therefore</w:t>
+      </w:r>
+      <w:r>
+        <w:rPr>
+          <w:sz w:val="24"/>
+        </w:rPr>
+        <w:t xml:space="preserve"> </w:t>
+      </w:r>
+      <w:r>
+        <w:rPr>
+          <w:sz w:val="24"/>
+        </w:rPr>
+        <w:t>e</w:t>
+      </w:r>
+      <w:r>
+        <w:rPr>
+          <w:sz w:val="24"/>
+        </w:rPr>
+        <w:t xml:space="preserve">nsure the composite mask accurately reflects ALL </w:t>
+      </w:r>
+      <w:r>
+        <w:rPr>
+          <w:sz w:val="24"/>
+        </w:rPr>
+        <w:t>LOCALIZED</w:t>
+      </w:r>
+      <w:r>
+        <w:rPr>
+          <w:sz w:val="24"/>
+        </w:rPr>
+        <w:t xml:space="preserve"> changes</w:t>
+      </w:r>
+      <w:r>
+        <w:rPr>
+          <w:sz w:val="24"/>
+        </w:rPr>
+        <w:t>, and only localized changes,</w:t>
+      </w:r>
+      <w:r>
+        <w:rPr>
+          <w:sz w:val="24"/>
+        </w:rPr>
+        <w:t xml:space="preserve"> to a mani</w:t>
+      </w:r>
+      <w:r>
+        <w:rPr>
+          <w:sz w:val="24"/>
+        </w:rPr>
+        <w:t>pulated node from the base node. For example, a global saturation adjustment should not be included in the mask, while a Paste/Duplicate should.</w:t>
+      </w:r>
+    </w:p>
+    <w:p>
+      <w:pPr>
+        <w:jc w:val="both"/>
+        <w:rPr>
+          <w:sz w:val="24"/>
+        </w:rPr>
+      </w:pPr>
+    </w:p>
+    <w:p>
+      <w:pPr>
         <w:pStyle w:val="Heading1"/>
       </w:pPr>
       <w:bookmarkStart w:id="52" w:name="_Toc456792476"/>
@@ -8956,6 +9163,7 @@
         <w:ind w:left="1440"/>
       </w:pPr>
       <w:r>
+        <w:lastRenderedPageBreak/>
         <w:t>'operation name'</w:t>
       </w:r>
     </w:p>
@@ -9104,7 +9312,6 @@
         </w:rPr>
       </w:pPr>
       <w:r>
-        <w:lastRenderedPageBreak/>
         <w:t xml:space="preserve">The python package and package version are automatically added to the list of software used by </w:t>
       </w:r>
       <w:r>
@@ -9141,7 +9348,19 @@
         <w:rPr>
           <w:sz w:val="24"/>
         </w:rPr>
-        <w:t>)'.  The function returns the file suffix of the image file it expects (e.g. .tiff, .jpg).  The expectation is that the plugin overwrites the contents of the file with data corresponding the suffix.</w:t>
+        <w:t xml:space="preserve">)'.  The function returns the file suffix of the image file </w:t>
+      </w:r>
+      <w:r>
+        <w:rPr>
+          <w:sz w:val="24"/>
+        </w:rPr>
+        <w:t>the plugin</w:t>
+      </w:r>
+      <w:r>
+        <w:rPr>
+          <w:sz w:val="24"/>
+        </w:rPr>
+        <w:t xml:space="preserve"> expects (e.g. .tiff, .jpg).  The expectation is that the plugin overwrites the contents of the file with data corresponding the suffix.</w:t>
       </w:r>
     </w:p>
     <w:p>
@@ -9319,6 +9538,7 @@
         <w:pStyle w:val="Heading1"/>
       </w:pPr>
       <w:r>
+        <w:lastRenderedPageBreak/>
         <w:t xml:space="preserve"> </w:t>
       </w:r>
       <w:bookmarkStart w:id="58" w:name="_Toc456792479"/>
@@ -9337,11 +9557,391 @@
         <w:t xml:space="preserve">The </w:t>
       </w:r>
       <w:r>
-        <w:t>Group Manager allows the user to create, remove and manage groups. Groups are sets of plugin image transforms. Only those transforms that do not require arguments are permitted within the group at this time</w:t>
+        <w:t xml:space="preserve">Group Manager allows the user to create, remove and manage groups. Groups are sets of plugin image transforms. Only those transforms </w:t>
+      </w:r>
+      <w:r>
+        <w:t>which</w:t>
+      </w:r>
+      <w:r>
+        <w:t xml:space="preserve"> do not require arguments are permitted within the group at this time</w:t>
       </w:r>
       <w:r>
         <w:t>.</w:t>
       </w:r>
+    </w:p>
+    <w:p>
+      <w:pPr>
+        <w:pStyle w:val="Heading1"/>
+      </w:pPr>
+      <w:r>
+        <w:t>Validation</w:t>
+      </w:r>
+    </w:p>
+    <w:p>
+      <w:pPr>
+        <w:jc w:val="both"/>
+        <w:rPr>
+          <w:sz w:val="24"/>
+        </w:rPr>
+      </w:pPr>
+      <w:r>
+        <w:rPr>
+          <w:sz w:val="24"/>
+        </w:rPr>
+        <w:t>The journaling tool contains several built-in checks to help ensure a project is complete a</w:t>
+      </w:r>
+      <w:r>
+        <w:rPr>
+          <w:sz w:val="24"/>
+        </w:rPr>
+        <w:t xml:space="preserve">nd without errors. This functionality can be accessed via File-Validate. </w:t>
+      </w:r>
+      <w:r>
+        <w:rPr>
+          <w:sz w:val="24"/>
+        </w:rPr>
+        <w:t>Below is a</w:t>
+      </w:r>
+      <w:r>
+        <w:rPr>
+          <w:sz w:val="24"/>
+        </w:rPr>
+        <w:t xml:space="preserve"> short list of the items it will check for:</w:t>
+      </w:r>
+    </w:p>
+    <w:p>
+      <w:pPr>
+        <w:pStyle w:val="ListParagraph"/>
+        <w:numPr>
+          <w:ilvl w:val="0"/>
+          <w:numId w:val="23"/>
+        </w:numPr>
+        <w:jc w:val="both"/>
+        <w:rPr>
+          <w:rFonts w:ascii="Times New Roman" w:hAnsi="Times New Roman" w:cs="Times New Roman"/>
+          <w:sz w:val="24"/>
+        </w:rPr>
+      </w:pPr>
+      <w:r>
+        <w:rPr>
+          <w:rFonts w:ascii="Times New Roman" w:hAnsi="Times New Roman" w:cs="Times New Roman"/>
+          <w:sz w:val="24"/>
+        </w:rPr>
+        <w:t>Nodes without any links attached</w:t>
+      </w:r>
+    </w:p>
+    <w:p>
+      <w:pPr>
+        <w:pStyle w:val="ListParagraph"/>
+        <w:numPr>
+          <w:ilvl w:val="0"/>
+          <w:numId w:val="23"/>
+        </w:numPr>
+        <w:jc w:val="both"/>
+        <w:rPr>
+          <w:rFonts w:ascii="Times New Roman" w:hAnsi="Times New Roman" w:cs="Times New Roman"/>
+          <w:sz w:val="24"/>
+        </w:rPr>
+      </w:pPr>
+      <w:r>
+        <w:rPr>
+          <w:rFonts w:ascii="Times New Roman" w:hAnsi="Times New Roman" w:cs="Times New Roman"/>
+          <w:sz w:val="24"/>
+        </w:rPr>
+        <w:t>Operations which seem to change image size that should not.</w:t>
+      </w:r>
+    </w:p>
+    <w:p>
+      <w:pPr>
+        <w:pStyle w:val="ListParagraph"/>
+        <w:numPr>
+          <w:ilvl w:val="0"/>
+          <w:numId w:val="23"/>
+        </w:numPr>
+        <w:jc w:val="both"/>
+        <w:rPr>
+          <w:rFonts w:ascii="Times New Roman" w:hAnsi="Times New Roman" w:cs="Times New Roman"/>
+          <w:sz w:val="24"/>
+        </w:rPr>
+      </w:pPr>
+      <w:r>
+        <w:rPr>
+          <w:rFonts w:ascii="Times New Roman" w:hAnsi="Times New Roman" w:cs="Times New Roman"/>
+          <w:sz w:val="24"/>
+        </w:rPr>
+        <w:t>Operations which seem like they should change image size but do not.</w:t>
+      </w:r>
+    </w:p>
+    <w:p>
+      <w:pPr>
+        <w:pStyle w:val="ListParagraph"/>
+        <w:numPr>
+          <w:ilvl w:val="0"/>
+          <w:numId w:val="23"/>
+        </w:numPr>
+        <w:jc w:val="both"/>
+        <w:rPr>
+          <w:rFonts w:ascii="Times New Roman" w:hAnsi="Times New Roman" w:cs="Times New Roman"/>
+          <w:sz w:val="24"/>
+        </w:rPr>
+      </w:pPr>
+      <w:r>
+        <w:rPr>
+          <w:rFonts w:ascii="Times New Roman" w:hAnsi="Times New Roman" w:cs="Times New Roman"/>
+          <w:sz w:val="24"/>
+        </w:rPr>
+        <w:t>Seam carving operations which alter more than one dimension of an image</w:t>
+      </w:r>
+    </w:p>
+    <w:p>
+      <w:pPr>
+        <w:pStyle w:val="ListParagraph"/>
+        <w:numPr>
+          <w:ilvl w:val="0"/>
+          <w:numId w:val="23"/>
+        </w:numPr>
+        <w:jc w:val="both"/>
+        <w:rPr>
+          <w:rFonts w:ascii="Times New Roman" w:hAnsi="Times New Roman" w:cs="Times New Roman"/>
+          <w:sz w:val="24"/>
+        </w:rPr>
+      </w:pPr>
+      <w:r>
+        <w:rPr>
+          <w:rFonts w:ascii="Times New Roman" w:hAnsi="Times New Roman" w:cs="Times New Roman"/>
+          <w:sz w:val="24"/>
+        </w:rPr>
+        <w:t>Paste operations without an associated donor image</w:t>
+      </w:r>
+    </w:p>
+    <w:p>
+      <w:pPr>
+        <w:pStyle w:val="Heading1"/>
+      </w:pPr>
+      <w:r>
+        <w:t>QA Process</w:t>
+      </w:r>
+    </w:p>
+    <w:p>
+      <w:pPr>
+        <w:jc w:val="both"/>
+        <w:rPr>
+          <w:sz w:val="24"/>
+        </w:rPr>
+      </w:pPr>
+      <w:r>
+        <w:rPr>
+          <w:sz w:val="24"/>
+        </w:rPr>
+        <w:t xml:space="preserve">Once a manipulation has been journaled with the tool, it should be reviewed by a peer for completeness and accuracy. </w:t>
+      </w:r>
+      <w:r>
+        <w:rPr>
+          <w:sz w:val="24"/>
+        </w:rPr>
+        <w:t>For simplicity, here is an example QA workflow to follow:</w:t>
+      </w:r>
+    </w:p>
+    <w:p>
+      <w:pPr>
+        <w:pStyle w:val="ListParagraph"/>
+        <w:numPr>
+          <w:ilvl w:val="1"/>
+          <w:numId w:val="15"/>
+        </w:numPr>
+        <w:jc w:val="both"/>
+        <w:rPr>
+          <w:rFonts w:ascii="Times New Roman" w:hAnsi="Times New Roman" w:cs="Times New Roman"/>
+          <w:sz w:val="24"/>
+        </w:rPr>
+      </w:pPr>
+      <w:r>
+        <w:rPr>
+          <w:rFonts w:ascii="Times New Roman" w:hAnsi="Times New Roman" w:cs="Times New Roman"/>
+          <w:sz w:val="24"/>
+        </w:rPr>
+        <w:t>Open the journaling tool to the project directory</w:t>
+      </w:r>
+    </w:p>
+    <w:p>
+      <w:pPr>
+        <w:pStyle w:val="ListParagraph"/>
+        <w:numPr>
+          <w:ilvl w:val="1"/>
+          <w:numId w:val="15"/>
+        </w:numPr>
+        <w:jc w:val="both"/>
+        <w:rPr>
+          <w:rFonts w:ascii="Times New Roman" w:hAnsi="Times New Roman" w:cs="Times New Roman"/>
+          <w:sz w:val="24"/>
+        </w:rPr>
+      </w:pPr>
+      <w:r>
+        <w:rPr>
+          <w:rFonts w:ascii="Times New Roman" w:hAnsi="Times New Roman" w:cs="Times New Roman"/>
+          <w:sz w:val="24"/>
+        </w:rPr>
+        <w:t>Run File -&gt; Validate to automatically search for any obvious errors</w:t>
+      </w:r>
+    </w:p>
+    <w:p>
+      <w:pPr>
+        <w:pStyle w:val="ListParagraph"/>
+        <w:numPr>
+          <w:ilvl w:val="1"/>
+          <w:numId w:val="15"/>
+        </w:numPr>
+        <w:jc w:val="both"/>
+        <w:rPr>
+          <w:rFonts w:ascii="Times New Roman" w:hAnsi="Times New Roman" w:cs="Times New Roman"/>
+          <w:sz w:val="24"/>
+        </w:rPr>
+      </w:pPr>
+      <w:r>
+        <w:rPr>
+          <w:rFonts w:ascii="Times New Roman" w:hAnsi="Times New Roman" w:cs="Times New Roman"/>
+          <w:sz w:val="24"/>
+        </w:rPr>
+        <w:t>Make sure the start and end images are the same format (jpg, tiff, etc.)</w:t>
+      </w:r>
+    </w:p>
+    <w:p>
+      <w:pPr>
+        <w:pStyle w:val="ListParagraph"/>
+        <w:numPr>
+          <w:ilvl w:val="1"/>
+          <w:numId w:val="15"/>
+        </w:numPr>
+        <w:jc w:val="both"/>
+        <w:rPr>
+          <w:rFonts w:ascii="Times New Roman" w:hAnsi="Times New Roman" w:cs="Times New Roman"/>
+          <w:sz w:val="24"/>
+        </w:rPr>
+      </w:pPr>
+      <w:r>
+        <w:rPr>
+          <w:rFonts w:ascii="Times New Roman" w:hAnsi="Times New Roman" w:cs="Times New Roman"/>
+          <w:sz w:val="24"/>
+        </w:rPr>
+        <w:t xml:space="preserve">If JPEG was the base node, the graph should end with two links: </w:t>
+      </w:r>
+      <w:proofErr w:type="spellStart"/>
+      <w:r>
+        <w:rPr>
+          <w:rFonts w:ascii="Times New Roman" w:hAnsi="Times New Roman" w:cs="Times New Roman"/>
+          <w:sz w:val="24"/>
+        </w:rPr>
+        <w:t>AntiForensicExifQuantizationTable</w:t>
+      </w:r>
+      <w:proofErr w:type="spellEnd"/>
+      <w:r>
+        <w:rPr>
+          <w:rFonts w:ascii="Times New Roman" w:hAnsi="Times New Roman" w:cs="Times New Roman"/>
+          <w:sz w:val="24"/>
+        </w:rPr>
+        <w:t xml:space="preserve"> and </w:t>
+      </w:r>
+      <w:proofErr w:type="spellStart"/>
+      <w:r>
+        <w:rPr>
+          <w:rFonts w:ascii="Times New Roman" w:hAnsi="Times New Roman" w:cs="Times New Roman"/>
+          <w:sz w:val="24"/>
+        </w:rPr>
+        <w:t>AntiForensicCopyExif</w:t>
+      </w:r>
+      <w:proofErr w:type="spellEnd"/>
+      <w:r>
+        <w:rPr>
+          <w:rFonts w:ascii="Times New Roman" w:hAnsi="Times New Roman" w:cs="Times New Roman"/>
+          <w:sz w:val="24"/>
+        </w:rPr>
+        <w:t>. This can be done easily with Process -&gt; Create JPEG.</w:t>
+      </w:r>
+    </w:p>
+    <w:p>
+      <w:pPr>
+        <w:pStyle w:val="ListParagraph"/>
+        <w:numPr>
+          <w:ilvl w:val="1"/>
+          <w:numId w:val="15"/>
+        </w:numPr>
+        <w:jc w:val="both"/>
+        <w:rPr>
+          <w:rFonts w:ascii="Times New Roman" w:hAnsi="Times New Roman" w:cs="Times New Roman"/>
+          <w:sz w:val="24"/>
+        </w:rPr>
+      </w:pPr>
+      <w:r>
+        <w:rPr>
+          <w:rFonts w:ascii="Times New Roman" w:hAnsi="Times New Roman" w:cs="Times New Roman"/>
+          <w:sz w:val="24"/>
+        </w:rPr>
+        <w:t>Right click and select “View Composite” on the final node. Make sure all relevant local changes are represented (particularly copy/paste-type operations)</w:t>
+      </w:r>
+    </w:p>
+    <w:p>
+      <w:pPr>
+        <w:pStyle w:val="ListParagraph"/>
+        <w:numPr>
+          <w:ilvl w:val="1"/>
+          <w:numId w:val="15"/>
+        </w:numPr>
+        <w:jc w:val="both"/>
+        <w:rPr>
+          <w:rFonts w:ascii="Times New Roman" w:hAnsi="Times New Roman" w:cs="Times New Roman"/>
+          <w:sz w:val="24"/>
+        </w:rPr>
+      </w:pPr>
+      <w:r>
+        <w:rPr>
+          <w:rFonts w:ascii="Times New Roman" w:hAnsi="Times New Roman" w:cs="Times New Roman"/>
+          <w:sz w:val="24"/>
+        </w:rPr>
+        <w:t xml:space="preserve">Make sure all images in the project directory correspond to a link (mask images, input masks), or a node. Extra images from errors </w:t>
+      </w:r>
+      <w:r>
+        <w:rPr>
+          <w:rFonts w:ascii="Times New Roman" w:hAnsi="Times New Roman" w:cs="Times New Roman"/>
+          <w:sz w:val="24"/>
+        </w:rPr>
+        <w:t>should</w:t>
+      </w:r>
+      <w:r>
+        <w:rPr>
+          <w:rFonts w:ascii="Times New Roman" w:hAnsi="Times New Roman" w:cs="Times New Roman"/>
+          <w:sz w:val="24"/>
+        </w:rPr>
+        <w:t xml:space="preserve"> be deleted. </w:t>
+      </w:r>
+    </w:p>
+    <w:p>
+      <w:pPr>
+        <w:pStyle w:val="ListParagraph"/>
+        <w:numPr>
+          <w:ilvl w:val="1"/>
+          <w:numId w:val="15"/>
+        </w:numPr>
+        <w:jc w:val="both"/>
+        <w:rPr>
+          <w:rFonts w:ascii="Times New Roman" w:hAnsi="Times New Roman" w:cs="Times New Roman"/>
+          <w:sz w:val="24"/>
+        </w:rPr>
+      </w:pPr>
+      <w:r>
+        <w:rPr>
+          <w:rFonts w:ascii="Times New Roman" w:hAnsi="Times New Roman" w:cs="Times New Roman"/>
+          <w:sz w:val="24"/>
+        </w:rPr>
+        <w:t>Send the project back to the original manipulator with any feedback.</w:t>
+      </w:r>
+    </w:p>
+    <w:p>
+      <w:pPr>
+        <w:jc w:val="both"/>
+        <w:rPr>
+          <w:sz w:val="24"/>
+        </w:rPr>
+      </w:pPr>
     </w:p>
     <w:p>
       <w:pPr>
@@ -10061,6 +10661,7 @@
       </w:pPr>
       <w:proofErr w:type="gramStart"/>
       <w:r>
+        <w:lastRenderedPageBreak/>
         <w:t>python</w:t>
       </w:r>
       <w:proofErr w:type="gramEnd"/>
@@ -10409,119 +11010,15 @@
       <w:r>
         <w:t xml:space="preserve">    "</w:t>
       </w:r>
-      <w:proofErr w:type="gramStart"/>
-      <w:r>
-        <w:t>name</w:t>
-      </w:r>
-      <w:proofErr w:type="gramEnd"/>
-      <w:r>
-        <w:t xml:space="preserve">": "sample"   </w:t>
-      </w:r>
-    </w:p>
-    <w:p>
-      <w:pPr>
-        <w:pStyle w:val="Code"/>
-      </w:pPr>
-      <w:r>
-        <w:t xml:space="preserve">  },</w:t>
-      </w:r>
-    </w:p>
-    <w:p>
-      <w:pPr>
-        <w:pStyle w:val="Code"/>
-      </w:pPr>
-      <w:r>
-        <w:t xml:space="preserve">  "</w:t>
-      </w:r>
-      <w:proofErr w:type="gramStart"/>
-      <w:r>
-        <w:t>nodes</w:t>
-      </w:r>
-      <w:proofErr w:type="gramEnd"/>
-      <w:r>
-        <w:t>": [],</w:t>
-      </w:r>
-    </w:p>
-    <w:p>
-      <w:pPr>
-        <w:pStyle w:val="Code"/>
-      </w:pPr>
-      <w:r>
-        <w:t xml:space="preserve">  “</w:t>
-      </w:r>
-      <w:proofErr w:type="gramStart"/>
-      <w:r>
-        <w:t>links</w:t>
-      </w:r>
-      <w:proofErr w:type="gramEnd"/>
-      <w:r>
-        <w:t>”: [],</w:t>
-      </w:r>
-    </w:p>
-    <w:p>
-      <w:pPr>
-        <w:pStyle w:val="Code"/>
-      </w:pPr>
-      <w:r>
-        <w:t xml:space="preserve">  "</w:t>
-      </w:r>
-      <w:proofErr w:type="gramStart"/>
-      <w:r>
-        <w:t>multigraph</w:t>
-      </w:r>
-      <w:proofErr w:type="gramEnd"/>
-      <w:r>
-        <w:t>": false</w:t>
-      </w:r>
-    </w:p>
-    <w:p>
-      <w:pPr>
-        <w:pStyle w:val="Code"/>
-      </w:pPr>
-      <w:r>
-        <w:t>}</w:t>
-      </w:r>
-    </w:p>
-    <w:p>
-      <w:pPr>
-        <w:jc w:val="both"/>
-        <w:rPr>
-          <w:sz w:val="24"/>
-        </w:rPr>
-      </w:pPr>
-    </w:p>
-    <w:p>
-      <w:pPr>
-        <w:pStyle w:val="BodyText"/>
-      </w:pPr>
-      <w:r>
-        <w:t>Each node with the nodes list is a structured describing an image node within the project.</w:t>
-      </w:r>
-    </w:p>
-    <w:p>
-      <w:pPr>
-        <w:pStyle w:val="Code"/>
-      </w:pPr>
-      <w:r>
-        <w:t>{</w:t>
-      </w:r>
-    </w:p>
-    <w:p>
-      <w:pPr>
-        <w:pStyle w:val="Code"/>
-      </w:pPr>
-      <w:r>
-        <w:t xml:space="preserve">  "</w:t>
-      </w:r>
       <w:proofErr w:type="spellStart"/>
       <w:proofErr w:type="gramStart"/>
       <w:r>
-        <w:t>xpos</w:t>
+        <w:t>igversion</w:t>
       </w:r>
       <w:proofErr w:type="spellEnd"/>
       <w:proofErr w:type="gramEnd"/>
       <w:r>
-        <w:t xml:space="preserve">": 619,          </w:t>
+        <w:t xml:space="preserve">": "0.1", </w:t>
       </w:r>
     </w:p>
     <w:p>
@@ -10529,25 +11026,17 @@
         <w:pStyle w:val="Code"/>
       </w:pPr>
       <w:r>
-        <w:t xml:space="preserve">  “file": "cropTest_1.png",</w:t>
-      </w:r>
-    </w:p>
-    <w:p>
-      <w:pPr>
-        <w:pStyle w:val="Code"/>
-      </w:pPr>
-      <w:r>
-        <w:t xml:space="preserve">  "</w:t>
+        <w:t xml:space="preserve">    "</w:t>
       </w:r>
       <w:proofErr w:type="spellStart"/>
       <w:proofErr w:type="gramStart"/>
       <w:r>
-        <w:t>ypos</w:t>
+        <w:t>idcount</w:t>
       </w:r>
       <w:proofErr w:type="spellEnd"/>
       <w:proofErr w:type="gramEnd"/>
       <w:r>
-        <w:t>": 33,</w:t>
+        <w:t xml:space="preserve">": 21, </w:t>
       </w:r>
     </w:p>
     <w:p>
@@ -10555,17 +11044,36 @@
         <w:pStyle w:val="Code"/>
       </w:pPr>
       <w:r>
-        <w:t xml:space="preserve">  "</w:t>
+        <w:t xml:space="preserve">    "</w:t>
+      </w:r>
+      <w:proofErr w:type="gramStart"/>
+      <w:r>
+        <w:t>name</w:t>
+      </w:r>
+      <w:proofErr w:type="gramEnd"/>
+      <w:r>
+        <w:t xml:space="preserve">": "sample", </w:t>
+      </w:r>
+    </w:p>
+    <w:p>
+      <w:pPr>
+        <w:pStyle w:val="Code"/>
+      </w:pPr>
+      <w:r>
+        <w:t xml:space="preserve">    "</w:t>
       </w:r>
       <w:proofErr w:type="spellStart"/>
       <w:proofErr w:type="gramStart"/>
       <w:r>
-        <w:t>seriesname</w:t>
+        <w:t>typespref</w:t>
       </w:r>
       <w:proofErr w:type="spellEnd"/>
       <w:proofErr w:type="gramEnd"/>
       <w:r>
-        <w:t>": "cropTest_1",</w:t>
+        <w:t>": []</w:t>
+      </w:r>
+      <w:r>
+        <w:t xml:space="preserve"> </w:t>
       </w:r>
     </w:p>
     <w:p>
@@ -10573,15 +11081,23 @@
         <w:pStyle w:val="Code"/>
       </w:pPr>
       <w:r>
+        <w:t>},</w:t>
+      </w:r>
+    </w:p>
+    <w:p>
+      <w:pPr>
+        <w:pStyle w:val="Code"/>
+      </w:pPr>
+      <w:r>
         <w:t xml:space="preserve">  "</w:t>
       </w:r>
       <w:proofErr w:type="gramStart"/>
       <w:r>
-        <w:t>ownership</w:t>
+        <w:t>nodes</w:t>
       </w:r>
       <w:proofErr w:type="gramEnd"/>
       <w:r>
-        <w:t>": "yes",</w:t>
+        <w:t>": [],</w:t>
       </w:r>
     </w:p>
     <w:p>
@@ -10589,15 +11105,63 @@
         <w:pStyle w:val="Code"/>
       </w:pPr>
       <w:r>
+        <w:t xml:space="preserve">  “</w:t>
+      </w:r>
+      <w:proofErr w:type="gramStart"/>
+      <w:r>
+        <w:t>links</w:t>
+      </w:r>
+      <w:proofErr w:type="gramEnd"/>
+      <w:r>
+        <w:t>”: [],</w:t>
+      </w:r>
+    </w:p>
+    <w:p>
+      <w:pPr>
+        <w:pStyle w:val="Code"/>
+      </w:pPr>
+      <w:r>
         <w:t xml:space="preserve">  "</w:t>
       </w:r>
       <w:proofErr w:type="gramStart"/>
       <w:r>
-        <w:t>id</w:t>
+        <w:t>multigraph</w:t>
       </w:r>
       <w:proofErr w:type="gramEnd"/>
       <w:r>
-        <w:t>": "cropTest_1",</w:t>
+        <w:t>": false</w:t>
+      </w:r>
+    </w:p>
+    <w:p>
+      <w:pPr>
+        <w:pStyle w:val="Code"/>
+      </w:pPr>
+      <w:r>
+        <w:t>}</w:t>
+      </w:r>
+    </w:p>
+    <w:p>
+      <w:pPr>
+        <w:jc w:val="both"/>
+        <w:rPr>
+          <w:sz w:val="24"/>
+        </w:rPr>
+      </w:pPr>
+    </w:p>
+    <w:p>
+      <w:pPr>
+        <w:pStyle w:val="BodyText"/>
+      </w:pPr>
+      <w:r>
+        <w:t>Each node with the nodes list is a structured describing an image node within the project.</w:t>
+      </w:r>
+    </w:p>
+    <w:p>
+      <w:pPr>
+        <w:pStyle w:val="Code"/>
+      </w:pPr>
+      <w:r>
+        <w:t>{</w:t>
       </w:r>
     </w:p>
     <w:p>
@@ -10610,11 +11174,105 @@
       <w:proofErr w:type="spellStart"/>
       <w:proofErr w:type="gramStart"/>
       <w:r>
-        <w:t>ctime</w:t>
+        <w:t>xpos</w:t>
       </w:r>
       <w:proofErr w:type="spellEnd"/>
       <w:proofErr w:type="gramEnd"/>
       <w:r>
+        <w:t xml:space="preserve">": 619,          </w:t>
+      </w:r>
+    </w:p>
+    <w:p>
+      <w:pPr>
+        <w:pStyle w:val="Code"/>
+      </w:pPr>
+      <w:r>
+        <w:t xml:space="preserve">  “file": "cropTest_1.png",</w:t>
+      </w:r>
+    </w:p>
+    <w:p>
+      <w:pPr>
+        <w:pStyle w:val="Code"/>
+      </w:pPr>
+      <w:r>
+        <w:t xml:space="preserve">  "</w:t>
+      </w:r>
+      <w:proofErr w:type="spellStart"/>
+      <w:proofErr w:type="gramStart"/>
+      <w:r>
+        <w:t>ypos</w:t>
+      </w:r>
+      <w:proofErr w:type="spellEnd"/>
+      <w:proofErr w:type="gramEnd"/>
+      <w:r>
+        <w:t>": 33,</w:t>
+      </w:r>
+    </w:p>
+    <w:p>
+      <w:pPr>
+        <w:pStyle w:val="Code"/>
+      </w:pPr>
+      <w:r>
+        <w:t xml:space="preserve">  "</w:t>
+      </w:r>
+      <w:proofErr w:type="spellStart"/>
+      <w:proofErr w:type="gramStart"/>
+      <w:r>
+        <w:t>seriesname</w:t>
+      </w:r>
+      <w:proofErr w:type="spellEnd"/>
+      <w:proofErr w:type="gramEnd"/>
+      <w:r>
+        <w:t>": "cropTest_1",</w:t>
+      </w:r>
+    </w:p>
+    <w:p>
+      <w:pPr>
+        <w:pStyle w:val="Code"/>
+      </w:pPr>
+      <w:r>
+        <w:t xml:space="preserve">  "</w:t>
+      </w:r>
+      <w:proofErr w:type="gramStart"/>
+      <w:r>
+        <w:t>ownership</w:t>
+      </w:r>
+      <w:proofErr w:type="gramEnd"/>
+      <w:r>
+        <w:t>": "yes",</w:t>
+      </w:r>
+    </w:p>
+    <w:p>
+      <w:pPr>
+        <w:pStyle w:val="Code"/>
+      </w:pPr>
+      <w:r>
+        <w:t xml:space="preserve">  "</w:t>
+      </w:r>
+      <w:proofErr w:type="gramStart"/>
+      <w:r>
+        <w:t>id</w:t>
+      </w:r>
+      <w:proofErr w:type="gramEnd"/>
+      <w:r>
+        <w:t>": "cropTest_1",</w:t>
+      </w:r>
+    </w:p>
+    <w:p>
+      <w:pPr>
+        <w:pStyle w:val="Code"/>
+      </w:pPr>
+      <w:r>
+        <w:t xml:space="preserve">  "</w:t>
+      </w:r>
+      <w:proofErr w:type="spellStart"/>
+      <w:proofErr w:type="gramStart"/>
+      <w:r>
+        <w:t>ctime</w:t>
+      </w:r>
+      <w:proofErr w:type="spellEnd"/>
+      <w:proofErr w:type="gramEnd"/>
+      <w:r>
         <w:t>": "2016-07-13 17:05:50"</w:t>
       </w:r>
     </w:p>
@@ -10802,21 +11460,9 @@
     </w:p>
     <w:p>
       <w:pPr>
-        <w:rPr>
-          <w:bCs/>
-          <w:sz w:val="24"/>
-        </w:rPr>
-      </w:pPr>
-      <w:r>
-        <w:br w:type="page"/>
-      </w:r>
-    </w:p>
-    <w:p>
-      <w:pPr>
         <w:pStyle w:val="BodyText"/>
       </w:pPr>
       <w:r>
-        <w:lastRenderedPageBreak/>
         <w:t xml:space="preserve">A link is a connection between source and target nodes. The nodes are referenced by a number in accordance to the order of nodes list from 1 to N (N being the total number of nodes).  </w:t>
       </w:r>
     </w:p>
@@ -11223,6 +11869,7 @@
           <w:b/>
           <w:i/>
         </w:rPr>
+        <w:lastRenderedPageBreak/>
         <w:t>maskname</w:t>
       </w:r>
       <w:proofErr w:type="spellEnd"/>
@@ -11351,7 +11998,6 @@
           <w:b/>
           <w:i/>
         </w:rPr>
-        <w:lastRenderedPageBreak/>
         <w:t>softwareName</w:t>
       </w:r>
       <w:proofErr w:type="spellEnd"/>
@@ -11612,6 +12258,7 @@
           <w:sz w:val="22"/>
           <w:szCs w:val="22"/>
         </w:rPr>
+        <w:lastRenderedPageBreak/>
         <w:t>A Note about Donors:</w:t>
       </w:r>
       <w:r>
@@ -12355,7 +13002,7 @@
         <w:rStyle w:val="PageNumber"/>
         <w:noProof/>
       </w:rPr>
-      <w:t>5</w:t>
+      <w:t>18</w:t>
     </w:r>
     <w:r>
       <w:rPr>
@@ -12793,7 +13440,13 @@
       </w:pBdr>
     </w:pPr>
     <w:r>
-      <w:t xml:space="preserve">                                                                                                                                                                      20 July 2016</w:t>
+      <w:t xml:space="preserve">                                                                                                                                      </w:t>
+    </w:r>
+    <w:r>
+      <w:t xml:space="preserve">                           </w:t>
+    </w:r>
+    <w:r>
+      <w:t>22 August 2016</w:t>
     </w:r>
   </w:p>
 </w:hdr>
@@ -12899,7 +13552,10 @@
       </w:pBdr>
     </w:pPr>
     <w:r>
-      <w:t xml:space="preserve">                                                                                                                                                                      20 July 2016</w:t>
+      <w:t xml:space="preserve">                                                                                                                                    </w:t>
+    </w:r>
+    <w:r>
+      <w:t xml:space="preserve">                             22 August 2016</w:t>
     </w:r>
   </w:p>
   <w:p>
@@ -14022,6 +14678,118 @@
     </w:lvl>
   </w:abstractNum>
   <w:abstractNum w:abstractNumId="18" w15:restartNumberingAfterBreak="0">
+    <w:nsid w:val="54B2092A"/>
+    <w:multiLevelType w:val="hybridMultilevel"/>
+    <w:tmpl w:val="6B5886E4"/>
+    <w:lvl w:ilvl="0" w:tplc="9AD42936">
+      <w:numFmt w:val="bullet"/>
+      <w:lvlText w:val="-"/>
+      <w:lvlJc w:val="left"/>
+      <w:pPr>
+        <w:ind w:left="720" w:hanging="360"/>
+      </w:pPr>
+      <w:rPr>
+        <w:rFonts w:ascii="Times New Roman" w:eastAsia="Times New Roman" w:hAnsi="Times New Roman" w:cs="Times New Roman" w:hint="default"/>
+      </w:rPr>
+    </w:lvl>
+    <w:lvl w:ilvl="1" w:tplc="04090003" w:tentative="1">
+      <w:start w:val="1"/>
+      <w:numFmt w:val="bullet"/>
+      <w:lvlText w:val="o"/>
+      <w:lvlJc w:val="left"/>
+      <w:pPr>
+        <w:ind w:left="1440" w:hanging="360"/>
+      </w:pPr>
+      <w:rPr>
+        <w:rFonts w:ascii="Courier New" w:hAnsi="Courier New" w:cs="Courier New" w:hint="default"/>
+      </w:rPr>
+    </w:lvl>
+    <w:lvl w:ilvl="2" w:tplc="04090005" w:tentative="1">
+      <w:start w:val="1"/>
+      <w:numFmt w:val="bullet"/>
+      <w:lvlText w:val=""/>
+      <w:lvlJc w:val="left"/>
+      <w:pPr>
+        <w:ind w:left="2160" w:hanging="360"/>
+      </w:pPr>
+      <w:rPr>
+        <w:rFonts w:ascii="Wingdings" w:hAnsi="Wingdings" w:hint="default"/>
+      </w:rPr>
+    </w:lvl>
+    <w:lvl w:ilvl="3" w:tplc="04090001" w:tentative="1">
+      <w:start w:val="1"/>
+      <w:numFmt w:val="bullet"/>
+      <w:lvlText w:val=""/>
+      <w:lvlJc w:val="left"/>
+      <w:pPr>
+        <w:ind w:left="2880" w:hanging="360"/>
+      </w:pPr>
+      <w:rPr>
+        <w:rFonts w:ascii="Symbol" w:hAnsi="Symbol" w:hint="default"/>
+      </w:rPr>
+    </w:lvl>
+    <w:lvl w:ilvl="4" w:tplc="04090003" w:tentative="1">
+      <w:start w:val="1"/>
+      <w:numFmt w:val="bullet"/>
+      <w:lvlText w:val="o"/>
+      <w:lvlJc w:val="left"/>
+      <w:pPr>
+        <w:ind w:left="3600" w:hanging="360"/>
+      </w:pPr>
+      <w:rPr>
+        <w:rFonts w:ascii="Courier New" w:hAnsi="Courier New" w:cs="Courier New" w:hint="default"/>
+      </w:rPr>
+    </w:lvl>
+    <w:lvl w:ilvl="5" w:tplc="04090005" w:tentative="1">
+      <w:start w:val="1"/>
+      <w:numFmt w:val="bullet"/>
+      <w:lvlText w:val=""/>
+      <w:lvlJc w:val="left"/>
+      <w:pPr>
+        <w:ind w:left="4320" w:hanging="360"/>
+      </w:pPr>
+      <w:rPr>
+        <w:rFonts w:ascii="Wingdings" w:hAnsi="Wingdings" w:hint="default"/>
+      </w:rPr>
+    </w:lvl>
+    <w:lvl w:ilvl="6" w:tplc="04090001" w:tentative="1">
+      <w:start w:val="1"/>
+      <w:numFmt w:val="bullet"/>
+      <w:lvlText w:val=""/>
+      <w:lvlJc w:val="left"/>
+      <w:pPr>
+        <w:ind w:left="5040" w:hanging="360"/>
+      </w:pPr>
+      <w:rPr>
+        <w:rFonts w:ascii="Symbol" w:hAnsi="Symbol" w:hint="default"/>
+      </w:rPr>
+    </w:lvl>
+    <w:lvl w:ilvl="7" w:tplc="04090003" w:tentative="1">
+      <w:start w:val="1"/>
+      <w:numFmt w:val="bullet"/>
+      <w:lvlText w:val="o"/>
+      <w:lvlJc w:val="left"/>
+      <w:pPr>
+        <w:ind w:left="5760" w:hanging="360"/>
+      </w:pPr>
+      <w:rPr>
+        <w:rFonts w:ascii="Courier New" w:hAnsi="Courier New" w:cs="Courier New" w:hint="default"/>
+      </w:rPr>
+    </w:lvl>
+    <w:lvl w:ilvl="8" w:tplc="04090005" w:tentative="1">
+      <w:start w:val="1"/>
+      <w:numFmt w:val="bullet"/>
+      <w:lvlText w:val=""/>
+      <w:lvlJc w:val="left"/>
+      <w:pPr>
+        <w:ind w:left="6480" w:hanging="360"/>
+      </w:pPr>
+      <w:rPr>
+        <w:rFonts w:ascii="Wingdings" w:hAnsi="Wingdings" w:hint="default"/>
+      </w:rPr>
+    </w:lvl>
+  </w:abstractNum>
+  <w:abstractNum w:abstractNumId="19" w15:restartNumberingAfterBreak="0">
     <w:nsid w:val="6032325A"/>
     <w:multiLevelType w:val="multilevel"/>
     <w:tmpl w:val="E35C061E"/>
@@ -14171,7 +14939,7 @@
       </w:rPr>
     </w:lvl>
   </w:abstractNum>
-  <w:abstractNum w:abstractNumId="19" w15:restartNumberingAfterBreak="0">
+  <w:abstractNum w:abstractNumId="20" w15:restartNumberingAfterBreak="0">
     <w:nsid w:val="640B4FE7"/>
     <w:multiLevelType w:val="hybridMultilevel"/>
     <w:tmpl w:val="1D605056"/>
@@ -14284,7 +15052,7 @@
       </w:rPr>
     </w:lvl>
   </w:abstractNum>
-  <w:abstractNum w:abstractNumId="20" w15:restartNumberingAfterBreak="0">
+  <w:abstractNum w:abstractNumId="21" w15:restartNumberingAfterBreak="0">
     <w:nsid w:val="776833FD"/>
     <w:multiLevelType w:val="hybridMultilevel"/>
     <w:tmpl w:val="7DF0E1AC"/>
@@ -14397,7 +15165,7 @@
       </w:rPr>
     </w:lvl>
   </w:abstractNum>
-  <w:abstractNum w:abstractNumId="21" w15:restartNumberingAfterBreak="0">
+  <w:abstractNum w:abstractNumId="22" w15:restartNumberingAfterBreak="0">
     <w:nsid w:val="7C441EB0"/>
     <w:multiLevelType w:val="multilevel"/>
     <w:tmpl w:val="0409001F"/>
@@ -14512,7 +15280,7 @@
     </w:lvl>
   </w:abstractNum>
   <w:num w:numId="1">
-    <w:abstractNumId w:val="21"/>
+    <w:abstractNumId w:val="22"/>
   </w:num>
   <w:num w:numId="2">
     <w:abstractNumId w:val="3"/>
@@ -14527,7 +15295,7 @@
     <w:abstractNumId w:val="8"/>
   </w:num>
   <w:num w:numId="6">
-    <w:abstractNumId w:val="18"/>
+    <w:abstractNumId w:val="19"/>
   </w:num>
   <w:num w:numId="7">
     <w:abstractNumId w:val="6"/>
@@ -14548,7 +15316,7 @@
     <w:abstractNumId w:val="0"/>
   </w:num>
   <w:num w:numId="13">
-    <w:abstractNumId w:val="20"/>
+    <w:abstractNumId w:val="21"/>
   </w:num>
   <w:num w:numId="14">
     <w:abstractNumId w:val="13"/>
@@ -14560,7 +15328,7 @@
     <w:abstractNumId w:val="17"/>
   </w:num>
   <w:num w:numId="17">
-    <w:abstractNumId w:val="19"/>
+    <w:abstractNumId w:val="20"/>
   </w:num>
   <w:num w:numId="18">
     <w:abstractNumId w:val="12"/>
@@ -14576,6 +15344,9 @@
   </w:num>
   <w:num w:numId="22">
     <w:abstractNumId w:val="14"/>
+  </w:num>
+  <w:num w:numId="23">
+    <w:abstractNumId w:val="18"/>
   </w:num>
   <w:numIdMacAtCleanup w:val="6"/>
 </w:numbering>
@@ -16219,10 +16990,6 @@
 </file>
 
 <file path=customXml/item1.xml><?xml version="1.0" encoding="utf-8"?>
-<LongProperties xmlns="http://schemas.microsoft.com/office/2006/metadata/longProperties"/>
-</file>
-
-<file path=customXml/item2.xml><?xml version="1.0" encoding="utf-8"?>
 <ct:contentTypeSchema xmlns:ct="http://schemas.microsoft.com/office/2006/metadata/contentType" xmlns:ma="http://schemas.microsoft.com/office/2006/metadata/properties/metaAttributes" ct:_="" ma:_="" ma:contentTypeName="Document" ma:contentTypeID="0x0101004E954A47F148CA409F79A072C182E838" ma:contentTypeVersion="2" ma:contentTypeDescription="Create a new document." ma:contentTypeScope="" ma:versionID="13eb38d7654525c88ca44e3f52de8f01">
   <xsd:schema xmlns:xsd="http://www.w3.org/2001/XMLSchema" xmlns:p="http://schemas.microsoft.com/office/2006/metadata/properties" xmlns:ns2="96dfce46-db1e-45b1-a817-d1240922192c" targetNamespace="http://schemas.microsoft.com/office/2006/metadata/properties" ma:root="true" ma:fieldsID="95ebcbb117db74bc056a6add119a8ce7" ns2:_="">
     <xsd:import namespace="96dfce46-db1e-45b1-a817-d1240922192c"/>
@@ -16316,7 +17083,20 @@
 </ct:contentTypeSchema>
 </file>
 
+<file path=customXml/item2.xml><?xml version="1.0" encoding="utf-8"?>
+<LongProperties xmlns="http://schemas.microsoft.com/office/2006/metadata/longProperties"/>
+</file>
+
 <file path=customXml/item3.xml><?xml version="1.0" encoding="utf-8"?>
+<?mso-contentType ?>
+<FormTemplates xmlns="http://schemas.microsoft.com/sharepoint/v3/contenttype/forms">
+  <Display>DocumentLibraryForm</Display>
+  <Edit>DocumentLibraryForm</Edit>
+  <New>DocumentLibraryForm</New>
+</FormTemplates>
+</file>
+
+<file path=customXml/item4.xml><?xml version="1.0" encoding="utf-8"?>
 <p:properties xmlns:p="http://schemas.microsoft.com/office/2006/metadata/properties" xmlns:xsi="http://www.w3.org/2001/XMLSchema-instance" xmlns:pc="http://schemas.microsoft.com/office/infopath/2007/PartnerControls">
   <documentManagement>
     <Category xmlns="96dfce46-db1e-45b1-a817-d1240922192c">Template</Category>
@@ -16325,28 +17105,11 @@
 </p:properties>
 </file>
 
-<file path=customXml/item4.xml><?xml version="1.0" encoding="utf-8"?>
-<?mso-contentType ?>
-<FormTemplates xmlns="http://schemas.microsoft.com/sharepoint/v3/contenttype/forms">
-  <Display>DocumentLibraryForm</Display>
-  <Edit>DocumentLibraryForm</Edit>
-  <New>DocumentLibraryForm</New>
-</FormTemplates>
-</file>
-
 <file path=customXml/item5.xml><?xml version="1.0" encoding="utf-8"?>
 <b:Sources xmlns:b="http://schemas.openxmlformats.org/officeDocument/2006/bibliography" xmlns="http://schemas.openxmlformats.org/officeDocument/2006/bibliography" SelectedStyle="\APASixthEditionOfficeOnline.xsl" StyleName="APA" Version="6"/>
 </file>
 
 <file path=customXml/itemProps1.xml><?xml version="1.0" encoding="utf-8"?>
-<ds:datastoreItem xmlns:ds="http://schemas.openxmlformats.org/officeDocument/2006/customXml" ds:itemID="{D447B020-08DD-4CA3-A63A-EF9146405A51}">
-  <ds:schemaRefs>
-    <ds:schemaRef ds:uri="http://schemas.microsoft.com/office/2006/metadata/longProperties"/>
-  </ds:schemaRefs>
-</ds:datastoreItem>
-</file>
-
-<file path=customXml/itemProps2.xml><?xml version="1.0" encoding="utf-8"?>
 <ds:datastoreItem xmlns:ds="http://schemas.openxmlformats.org/officeDocument/2006/customXml" ds:itemID="{817FF51D-C1FB-4961-A55A-30098614E90B}">
   <ds:schemaRefs>
     <ds:schemaRef ds:uri="http://schemas.microsoft.com/office/2006/metadata/contentType"/>
@@ -16363,7 +17126,23 @@
 </ds:datastoreItem>
 </file>
 
+<file path=customXml/itemProps2.xml><?xml version="1.0" encoding="utf-8"?>
+<ds:datastoreItem xmlns:ds="http://schemas.openxmlformats.org/officeDocument/2006/customXml" ds:itemID="{D447B020-08DD-4CA3-A63A-EF9146405A51}">
+  <ds:schemaRefs>
+    <ds:schemaRef ds:uri="http://schemas.microsoft.com/office/2006/metadata/longProperties"/>
+  </ds:schemaRefs>
+</ds:datastoreItem>
+</file>
+
 <file path=customXml/itemProps3.xml><?xml version="1.0" encoding="utf-8"?>
+<ds:datastoreItem xmlns:ds="http://schemas.openxmlformats.org/officeDocument/2006/customXml" ds:itemID="{E73958AB-972D-44AC-A0F5-622208BACAAA}">
+  <ds:schemaRefs>
+    <ds:schemaRef ds:uri="http://schemas.microsoft.com/sharepoint/v3/contenttype/forms"/>
+  </ds:schemaRefs>
+</ds:datastoreItem>
+</file>
+
+<file path=customXml/itemProps4.xml><?xml version="1.0" encoding="utf-8"?>
 <ds:datastoreItem xmlns:ds="http://schemas.openxmlformats.org/officeDocument/2006/customXml" ds:itemID="{3DD8C64D-F612-4597-81D6-9392DACD2F98}">
   <ds:schemaRefs>
     <ds:schemaRef ds:uri="http://schemas.microsoft.com/office/2006/metadata/properties"/>
@@ -16373,16 +17152,8 @@
 </ds:datastoreItem>
 </file>
 
-<file path=customXml/itemProps4.xml><?xml version="1.0" encoding="utf-8"?>
-<ds:datastoreItem xmlns:ds="http://schemas.openxmlformats.org/officeDocument/2006/customXml" ds:itemID="{E73958AB-972D-44AC-A0F5-622208BACAAA}">
-  <ds:schemaRefs>
-    <ds:schemaRef ds:uri="http://schemas.microsoft.com/sharepoint/v3/contenttype/forms"/>
-  </ds:schemaRefs>
-</ds:datastoreItem>
-</file>
-
 <file path=customXml/itemProps5.xml><?xml version="1.0" encoding="utf-8"?>
-<ds:datastoreItem xmlns:ds="http://schemas.openxmlformats.org/officeDocument/2006/customXml" ds:itemID="{16357647-CF34-4626-9FAC-EE7D966851D8}">
+<ds:datastoreItem xmlns:ds="http://schemas.openxmlformats.org/officeDocument/2006/customXml" ds:itemID="{89A87529-D59B-474B-8429-CD97D7C0F85F}">
   <ds:schemaRefs>
     <ds:schemaRef ds:uri="http://schemas.openxmlformats.org/officeDocument/2006/bibliography"/>
   </ds:schemaRefs>

</xml_diff>